<commit_message>
add rows to the accident list
</commit_message>
<xml_diff>
--- a/report.docx
+++ b/report.docx
@@ -27,7 +27,7 @@
         <w:rPr>
           <w:rFonts w:ascii="Calibri" w:hAnsi="Calibri"/>
         </w:rPr>
-        <w:t xml:space="preserve">Группа: </w:t>
+        <w:t>Группа: 6_JavaST_2018_Evn_Smolyakova</w:t>
       </w:r>
     </w:p>
     <w:p>
@@ -153,15 +153,90 @@
           <w:numId w:val="0"/>
         </w:numPr>
         <w:ind w:left="1080" w:hanging="0"/>
-        <w:rPr>
-          <w:rFonts w:ascii="Calibri" w:hAnsi="Calibri"/>
-        </w:rPr>
+        <w:rPr/>
       </w:pPr>
       <w:r>
         <w:rPr>
           <w:rFonts w:ascii="Calibri" w:hAnsi="Calibri"/>
         </w:rPr>
         <w:t>ORDER BY price DESC;</w:t>
+      </w:r>
+    </w:p>
+    <w:p>
+      <w:pPr>
+        <w:pStyle w:val="Normal"/>
+        <w:numPr>
+          <w:ilvl w:val="0"/>
+          <w:numId w:val="0"/>
+        </w:numPr>
+        <w:ind w:left="1080" w:hanging="0"/>
+        <w:rPr>
+          <w:rFonts w:ascii="Calibri" w:hAnsi="Calibri"/>
+        </w:rPr>
+      </w:pPr>
+      <w:r>
+        <w:rPr/>
+      </w:r>
+    </w:p>
+    <w:p>
+      <w:pPr>
+        <w:pStyle w:val="Normal"/>
+        <w:numPr>
+          <w:ilvl w:val="0"/>
+          <w:numId w:val="0"/>
+        </w:numPr>
+        <w:ind w:left="1080" w:hanging="0"/>
+        <w:rPr>
+          <w:rFonts w:ascii="Calibri" w:hAnsi="Calibri"/>
+        </w:rPr>
+      </w:pPr>
+      <w:r>
+        <w:rPr/>
+        <w:drawing>
+          <wp:anchor behindDoc="0" distT="0" distB="0" distL="0" distR="0" simplePos="0" locked="0" layoutInCell="1" allowOverlap="1" relativeHeight="2">
+            <wp:simplePos x="0" y="0"/>
+            <wp:positionH relativeFrom="column">
+              <wp:align>center</wp:align>
+            </wp:positionH>
+            <wp:positionV relativeFrom="paragraph">
+              <wp:posOffset>635</wp:posOffset>
+            </wp:positionV>
+            <wp:extent cx="5434330" cy="1590675"/>
+            <wp:effectExtent l="0" t="0" r="0" b="0"/>
+            <wp:wrapTopAndBottom/>
+            <wp:docPr id="1" name="Изображение1" descr=""/>
+            <wp:cNvGraphicFramePr>
+              <a:graphicFrameLocks xmlns:a="http://schemas.openxmlformats.org/drawingml/2006/main" noChangeAspect="1"/>
+            </wp:cNvGraphicFramePr>
+            <a:graphic xmlns:a="http://schemas.openxmlformats.org/drawingml/2006/main">
+              <a:graphicData uri="http://schemas.openxmlformats.org/drawingml/2006/picture">
+                <pic:pic xmlns:pic="http://schemas.openxmlformats.org/drawingml/2006/picture">
+                  <pic:nvPicPr>
+                    <pic:cNvPr id="1" name="Изображение1" descr=""/>
+                    <pic:cNvPicPr>
+                      <a:picLocks noChangeAspect="1" noChangeArrowheads="1"/>
+                    </pic:cNvPicPr>
+                  </pic:nvPicPr>
+                  <pic:blipFill>
+                    <a:blip r:embed="rId2"/>
+                    <a:stretch>
+                      <a:fillRect/>
+                    </a:stretch>
+                  </pic:blipFill>
+                  <pic:spPr bwMode="auto">
+                    <a:xfrm>
+                      <a:off x="0" y="0"/>
+                      <a:ext cx="5434330" cy="1590675"/>
+                    </a:xfrm>
+                    <a:prstGeom prst="rect">
+                      <a:avLst/>
+                    </a:prstGeom>
+                  </pic:spPr>
+                </pic:pic>
+              </a:graphicData>
+            </a:graphic>
+          </wp:anchor>
+        </w:drawing>
       </w:r>
     </w:p>
     <w:p>
@@ -226,53 +301,141 @@
           <w:numId w:val="0"/>
         </w:numPr>
         <w:ind w:left="1080" w:hanging="0"/>
-        <w:rPr>
-          <w:rFonts w:ascii="Calibri" w:hAnsi="Calibri"/>
-        </w:rPr>
-      </w:pPr>
-      <w:r>
-        <w:rPr>
-          <w:rFonts w:ascii="Calibri" w:hAnsi="Calibri"/>
-        </w:rPr>
-        <w:t>SELECT * FROM rent_a_car.car_list</w:t>
-      </w:r>
-    </w:p>
-    <w:p>
-      <w:pPr>
-        <w:pStyle w:val="Normal"/>
-        <w:numPr>
-          <w:ilvl w:val="0"/>
-          <w:numId w:val="0"/>
-        </w:numPr>
-        <w:ind w:left="1080" w:hanging="0"/>
-        <w:rPr>
-          <w:rFonts w:ascii="Calibri" w:hAnsi="Calibri"/>
-        </w:rPr>
-      </w:pPr>
-      <w:r>
-        <w:rPr>
-          <w:rFonts w:ascii="Calibri" w:hAnsi="Calibri"/>
-        </w:rPr>
-        <w:t>WHERE class = 'economy' AND is_available = '1'</w:t>
-      </w:r>
-    </w:p>
-    <w:p>
-      <w:pPr>
-        <w:pStyle w:val="Normal"/>
-        <w:numPr>
-          <w:ilvl w:val="0"/>
-          <w:numId w:val="0"/>
-        </w:numPr>
-        <w:ind w:left="1080" w:hanging="0"/>
-        <w:rPr>
-          <w:rFonts w:ascii="Calibri" w:hAnsi="Calibri"/>
-        </w:rPr>
-      </w:pPr>
-      <w:r>
-        <w:rPr>
-          <w:rFonts w:ascii="Calibri" w:hAnsi="Calibri"/>
-        </w:rPr>
-        <w:t>ORDER BY price DESC;</w:t>
+        <w:rPr/>
+      </w:pPr>
+      <w:r>
+        <w:rPr>
+          <w:rFonts w:ascii="Calibri" w:hAnsi="Calibri"/>
+        </w:rPr>
+        <w:t>SELECT id_order, id_user, id_car, DATEDIFF(date_end, date_start) AS n_of_days, total_price</w:t>
+      </w:r>
+    </w:p>
+    <w:p>
+      <w:pPr>
+        <w:pStyle w:val="Normal"/>
+        <w:numPr>
+          <w:ilvl w:val="0"/>
+          <w:numId w:val="0"/>
+        </w:numPr>
+        <w:ind w:left="1080" w:hanging="0"/>
+        <w:rPr/>
+      </w:pPr>
+      <w:r>
+        <w:rPr>
+          <w:rFonts w:ascii="Calibri" w:hAnsi="Calibri"/>
+        </w:rPr>
+        <w:t>FROM rent_a_car.order_list</w:t>
+      </w:r>
+    </w:p>
+    <w:p>
+      <w:pPr>
+        <w:pStyle w:val="Normal"/>
+        <w:numPr>
+          <w:ilvl w:val="0"/>
+          <w:numId w:val="0"/>
+        </w:numPr>
+        <w:ind w:left="1080" w:hanging="0"/>
+        <w:rPr/>
+      </w:pPr>
+      <w:r>
+        <w:rPr>
+          <w:rFonts w:ascii="Calibri" w:hAnsi="Calibri"/>
+        </w:rPr>
+        <w:t>WHERE DATEDIFF(date_end, date_start) &gt;= 2</w:t>
+      </w:r>
+    </w:p>
+    <w:p>
+      <w:pPr>
+        <w:pStyle w:val="Normal"/>
+        <w:numPr>
+          <w:ilvl w:val="0"/>
+          <w:numId w:val="0"/>
+        </w:numPr>
+        <w:ind w:left="1080" w:hanging="0"/>
+        <w:rPr/>
+      </w:pPr>
+      <w:r>
+        <w:rPr>
+          <w:rFonts w:ascii="Calibri" w:hAnsi="Calibri"/>
+        </w:rPr>
+        <w:t>ORDER BY n_of_days DESC;</w:t>
+      </w:r>
+    </w:p>
+    <w:p>
+      <w:pPr>
+        <w:pStyle w:val="Normal"/>
+        <w:numPr>
+          <w:ilvl w:val="0"/>
+          <w:numId w:val="0"/>
+        </w:numPr>
+        <w:ind w:left="1080" w:hanging="0"/>
+        <w:rPr>
+          <w:rFonts w:ascii="Calibri" w:hAnsi="Calibri"/>
+        </w:rPr>
+      </w:pPr>
+      <w:r>
+        <w:rPr/>
+      </w:r>
+    </w:p>
+    <w:p>
+      <w:pPr>
+        <w:pStyle w:val="Normal"/>
+        <w:numPr>
+          <w:ilvl w:val="0"/>
+          <w:numId w:val="0"/>
+        </w:numPr>
+        <w:ind w:left="1080" w:hanging="0"/>
+        <w:rPr>
+          <w:rFonts w:ascii="Calibri" w:hAnsi="Calibri"/>
+        </w:rPr>
+      </w:pPr>
+      <w:r>
+        <w:rPr/>
+        <w:drawing>
+          <wp:anchor behindDoc="0" distT="0" distB="0" distL="0" distR="0" simplePos="0" locked="0" layoutInCell="1" allowOverlap="1" relativeHeight="3">
+            <wp:simplePos x="0" y="0"/>
+            <wp:positionH relativeFrom="column">
+              <wp:align>center</wp:align>
+            </wp:positionH>
+            <wp:positionV relativeFrom="paragraph">
+              <wp:posOffset>635</wp:posOffset>
+            </wp:positionV>
+            <wp:extent cx="5434330" cy="2688590"/>
+            <wp:effectExtent l="0" t="0" r="0" b="0"/>
+            <wp:wrapTopAndBottom/>
+            <wp:docPr id="2" name="Изображение2" descr=""/>
+            <wp:cNvGraphicFramePr>
+              <a:graphicFrameLocks xmlns:a="http://schemas.openxmlformats.org/drawingml/2006/main" noChangeAspect="1"/>
+            </wp:cNvGraphicFramePr>
+            <a:graphic xmlns:a="http://schemas.openxmlformats.org/drawingml/2006/main">
+              <a:graphicData uri="http://schemas.openxmlformats.org/drawingml/2006/picture">
+                <pic:pic xmlns:pic="http://schemas.openxmlformats.org/drawingml/2006/picture">
+                  <pic:nvPicPr>
+                    <pic:cNvPr id="2" name="Изображение2" descr=""/>
+                    <pic:cNvPicPr>
+                      <a:picLocks noChangeAspect="1" noChangeArrowheads="1"/>
+                    </pic:cNvPicPr>
+                  </pic:nvPicPr>
+                  <pic:blipFill>
+                    <a:blip r:embed="rId3"/>
+                    <a:stretch>
+                      <a:fillRect/>
+                    </a:stretch>
+                  </pic:blipFill>
+                  <pic:spPr bwMode="auto">
+                    <a:xfrm>
+                      <a:off x="0" y="0"/>
+                      <a:ext cx="5434330" cy="2688590"/>
+                    </a:xfrm>
+                    <a:prstGeom prst="rect">
+                      <a:avLst/>
+                    </a:prstGeom>
+                  </pic:spPr>
+                </pic:pic>
+              </a:graphicData>
+            </a:graphic>
+          </wp:anchor>
+        </w:drawing>
       </w:r>
     </w:p>
     <w:p>
@@ -374,15 +537,90 @@
           <w:numId w:val="0"/>
         </w:numPr>
         <w:ind w:left="1080" w:hanging="0"/>
-        <w:rPr>
-          <w:rFonts w:ascii="Calibri" w:hAnsi="Calibri"/>
-        </w:rPr>
+        <w:rPr/>
       </w:pPr>
       <w:r>
         <w:rPr>
           <w:rFonts w:ascii="Calibri" w:hAnsi="Calibri"/>
         </w:rPr>
         <w:t>WHERE username = 'admin' AND password = SHA2('admin', 256);</w:t>
+      </w:r>
+    </w:p>
+    <w:p>
+      <w:pPr>
+        <w:pStyle w:val="Normal"/>
+        <w:numPr>
+          <w:ilvl w:val="0"/>
+          <w:numId w:val="0"/>
+        </w:numPr>
+        <w:ind w:left="1080" w:hanging="0"/>
+        <w:rPr>
+          <w:rFonts w:ascii="Calibri" w:hAnsi="Calibri"/>
+        </w:rPr>
+      </w:pPr>
+      <w:r>
+        <w:rPr/>
+      </w:r>
+    </w:p>
+    <w:p>
+      <w:pPr>
+        <w:pStyle w:val="Normal"/>
+        <w:numPr>
+          <w:ilvl w:val="0"/>
+          <w:numId w:val="0"/>
+        </w:numPr>
+        <w:ind w:left="1080" w:hanging="0"/>
+        <w:rPr>
+          <w:rFonts w:ascii="Calibri" w:hAnsi="Calibri"/>
+        </w:rPr>
+      </w:pPr>
+      <w:r>
+        <w:rPr/>
+        <w:drawing>
+          <wp:anchor behindDoc="0" distT="0" distB="0" distL="0" distR="0" simplePos="0" locked="0" layoutInCell="1" allowOverlap="1" relativeHeight="4">
+            <wp:simplePos x="0" y="0"/>
+            <wp:positionH relativeFrom="column">
+              <wp:align>center</wp:align>
+            </wp:positionH>
+            <wp:positionV relativeFrom="paragraph">
+              <wp:posOffset>635</wp:posOffset>
+            </wp:positionV>
+            <wp:extent cx="5434330" cy="1327785"/>
+            <wp:effectExtent l="0" t="0" r="0" b="0"/>
+            <wp:wrapTopAndBottom/>
+            <wp:docPr id="3" name="Изображение3" descr=""/>
+            <wp:cNvGraphicFramePr>
+              <a:graphicFrameLocks xmlns:a="http://schemas.openxmlformats.org/drawingml/2006/main" noChangeAspect="1"/>
+            </wp:cNvGraphicFramePr>
+            <a:graphic xmlns:a="http://schemas.openxmlformats.org/drawingml/2006/main">
+              <a:graphicData uri="http://schemas.openxmlformats.org/drawingml/2006/picture">
+                <pic:pic xmlns:pic="http://schemas.openxmlformats.org/drawingml/2006/picture">
+                  <pic:nvPicPr>
+                    <pic:cNvPr id="3" name="Изображение3" descr=""/>
+                    <pic:cNvPicPr>
+                      <a:picLocks noChangeAspect="1" noChangeArrowheads="1"/>
+                    </pic:cNvPicPr>
+                  </pic:nvPicPr>
+                  <pic:blipFill>
+                    <a:blip r:embed="rId4"/>
+                    <a:stretch>
+                      <a:fillRect/>
+                    </a:stretch>
+                  </pic:blipFill>
+                  <pic:spPr bwMode="auto">
+                    <a:xfrm>
+                      <a:off x="0" y="0"/>
+                      <a:ext cx="5434330" cy="1327785"/>
+                    </a:xfrm>
+                    <a:prstGeom prst="rect">
+                      <a:avLst/>
+                    </a:prstGeom>
+                  </pic:spPr>
+                </pic:pic>
+              </a:graphicData>
+            </a:graphic>
+          </wp:anchor>
+        </w:drawing>
       </w:r>
     </w:p>
     <w:p>
@@ -432,7 +670,9 @@
         </w:rPr>
       </w:pPr>
       <w:r>
-        <w:rPr/>
+        <w:rPr>
+          <w:rFonts w:ascii="Calibri" w:hAnsi="Calibri"/>
+        </w:rPr>
       </w:r>
     </w:p>
     <w:p>
@@ -484,6 +724,83 @@
           <w:rFonts w:ascii="Calibri" w:hAnsi="Calibri"/>
         </w:rPr>
         <w:t>ORDER BY date_start ASC;</w:t>
+      </w:r>
+    </w:p>
+    <w:p>
+      <w:pPr>
+        <w:pStyle w:val="Normal"/>
+        <w:numPr>
+          <w:ilvl w:val="0"/>
+          <w:numId w:val="0"/>
+        </w:numPr>
+        <w:ind w:left="1080" w:hanging="0"/>
+        <w:rPr>
+          <w:rFonts w:ascii="Calibri" w:hAnsi="Calibri"/>
+        </w:rPr>
+      </w:pPr>
+      <w:r>
+        <w:rPr/>
+      </w:r>
+    </w:p>
+    <w:p>
+      <w:pPr>
+        <w:pStyle w:val="Normal"/>
+        <w:numPr>
+          <w:ilvl w:val="0"/>
+          <w:numId w:val="0"/>
+        </w:numPr>
+        <w:ind w:left="1080" w:hanging="0"/>
+        <w:rPr>
+          <w:rFonts w:ascii="Calibri" w:hAnsi="Calibri"/>
+        </w:rPr>
+      </w:pPr>
+      <w:r>
+        <w:rPr/>
+        <w:drawing>
+          <wp:anchor behindDoc="0" distT="0" distB="0" distL="0" distR="0" simplePos="0" locked="0" layoutInCell="1" allowOverlap="1" relativeHeight="5">
+            <wp:simplePos x="0" y="0"/>
+            <wp:positionH relativeFrom="column">
+              <wp:align>center</wp:align>
+            </wp:positionH>
+            <wp:positionV relativeFrom="paragraph">
+              <wp:posOffset>635</wp:posOffset>
+            </wp:positionV>
+            <wp:extent cx="5434330" cy="1624965"/>
+            <wp:effectExtent l="0" t="0" r="0" b="0"/>
+            <wp:wrapTopAndBottom/>
+            <wp:docPr id="4" name="Изображение4" descr=""/>
+            <wp:cNvGraphicFramePr>
+              <a:graphicFrameLocks xmlns:a="http://schemas.openxmlformats.org/drawingml/2006/main" noChangeAspect="1"/>
+            </wp:cNvGraphicFramePr>
+            <a:graphic xmlns:a="http://schemas.openxmlformats.org/drawingml/2006/main">
+              <a:graphicData uri="http://schemas.openxmlformats.org/drawingml/2006/picture">
+                <pic:pic xmlns:pic="http://schemas.openxmlformats.org/drawingml/2006/picture">
+                  <pic:nvPicPr>
+                    <pic:cNvPr id="4" name="Изображение4" descr=""/>
+                    <pic:cNvPicPr>
+                      <a:picLocks noChangeAspect="1" noChangeArrowheads="1"/>
+                    </pic:cNvPicPr>
+                  </pic:nvPicPr>
+                  <pic:blipFill>
+                    <a:blip r:embed="rId5"/>
+                    <a:stretch>
+                      <a:fillRect/>
+                    </a:stretch>
+                  </pic:blipFill>
+                  <pic:spPr bwMode="auto">
+                    <a:xfrm>
+                      <a:off x="0" y="0"/>
+                      <a:ext cx="5434330" cy="1624965"/>
+                    </a:xfrm>
+                    <a:prstGeom prst="rect">
+                      <a:avLst/>
+                    </a:prstGeom>
+                  </pic:spPr>
+                </pic:pic>
+              </a:graphicData>
+            </a:graphic>
+          </wp:anchor>
+        </w:drawing>
       </w:r>
     </w:p>
     <w:p>
@@ -631,7 +948,12 @@
         </w:rPr>
       </w:pPr>
       <w:r>
-        <w:rPr/>
+        <w:rPr>
+          <w:rFonts w:cs="Arial" w:asciiTheme="minorHAnsi" w:hAnsiTheme="minorHAnsi"/>
+          <w:sz w:val="24"/>
+          <w:szCs w:val="24"/>
+          <w:lang w:val="ru-RU"/>
+        </w:rPr>
       </w:r>
     </w:p>
     <w:p>
@@ -757,6 +1079,96 @@
       </w:pPr>
       <w:r>
         <w:rPr/>
+      </w:r>
+    </w:p>
+    <w:p>
+      <w:pPr>
+        <w:pStyle w:val="ListParagraph"/>
+        <w:numPr>
+          <w:ilvl w:val="0"/>
+          <w:numId w:val="0"/>
+        </w:numPr>
+        <w:spacing w:lineRule="auto" w:line="240"/>
+        <w:ind w:left="1800" w:hanging="0"/>
+        <w:rPr>
+          <w:rFonts w:cs="Arial" w:asciiTheme="minorHAnsi" w:hAnsiTheme="minorHAnsi"/>
+          <w:sz w:val="24"/>
+          <w:szCs w:val="24"/>
+          <w:lang w:val="ru-RU"/>
+        </w:rPr>
+      </w:pPr>
+      <w:r>
+        <w:rPr/>
+        <w:drawing>
+          <wp:anchor behindDoc="0" distT="0" distB="0" distL="0" distR="0" simplePos="0" locked="0" layoutInCell="1" allowOverlap="1" relativeHeight="6">
+            <wp:simplePos x="0" y="0"/>
+            <wp:positionH relativeFrom="column">
+              <wp:align>center</wp:align>
+            </wp:positionH>
+            <wp:positionV relativeFrom="paragraph">
+              <wp:posOffset>635</wp:posOffset>
+            </wp:positionV>
+            <wp:extent cx="4977130" cy="1834515"/>
+            <wp:effectExtent l="0" t="0" r="0" b="0"/>
+            <wp:wrapTopAndBottom/>
+            <wp:docPr id="5" name="Изображение5" descr=""/>
+            <wp:cNvGraphicFramePr>
+              <a:graphicFrameLocks xmlns:a="http://schemas.openxmlformats.org/drawingml/2006/main" noChangeAspect="1"/>
+            </wp:cNvGraphicFramePr>
+            <a:graphic xmlns:a="http://schemas.openxmlformats.org/drawingml/2006/main">
+              <a:graphicData uri="http://schemas.openxmlformats.org/drawingml/2006/picture">
+                <pic:pic xmlns:pic="http://schemas.openxmlformats.org/drawingml/2006/picture">
+                  <pic:nvPicPr>
+                    <pic:cNvPr id="5" name="Изображение5" descr=""/>
+                    <pic:cNvPicPr>
+                      <a:picLocks noChangeAspect="1" noChangeArrowheads="1"/>
+                    </pic:cNvPicPr>
+                  </pic:nvPicPr>
+                  <pic:blipFill>
+                    <a:blip r:embed="rId6"/>
+                    <a:stretch>
+                      <a:fillRect/>
+                    </a:stretch>
+                  </pic:blipFill>
+                  <pic:spPr bwMode="auto">
+                    <a:xfrm>
+                      <a:off x="0" y="0"/>
+                      <a:ext cx="4977130" cy="1834515"/>
+                    </a:xfrm>
+                    <a:prstGeom prst="rect">
+                      <a:avLst/>
+                    </a:prstGeom>
+                  </pic:spPr>
+                </pic:pic>
+              </a:graphicData>
+            </a:graphic>
+          </wp:anchor>
+        </w:drawing>
+      </w:r>
+    </w:p>
+    <w:p>
+      <w:pPr>
+        <w:pStyle w:val="ListParagraph"/>
+        <w:numPr>
+          <w:ilvl w:val="0"/>
+          <w:numId w:val="0"/>
+        </w:numPr>
+        <w:spacing w:lineRule="auto" w:line="240"/>
+        <w:ind w:left="1800" w:hanging="0"/>
+        <w:rPr>
+          <w:rFonts w:cs="Arial" w:asciiTheme="minorHAnsi" w:hAnsiTheme="minorHAnsi"/>
+          <w:sz w:val="24"/>
+          <w:szCs w:val="24"/>
+          <w:lang w:val="ru-RU"/>
+        </w:rPr>
+      </w:pPr>
+      <w:r>
+        <w:rPr>
+          <w:rFonts w:cs="Arial" w:asciiTheme="minorHAnsi" w:hAnsiTheme="minorHAnsi"/>
+          <w:sz w:val="24"/>
+          <w:szCs w:val="24"/>
+          <w:lang w:val="ru-RU"/>
+        </w:rPr>
       </w:r>
     </w:p>
     <w:p>
@@ -767,18 +1179,16 @@
           <w:numId w:val="1"/>
         </w:numPr>
         <w:spacing w:lineRule="auto" w:line="240"/>
-        <w:rPr>
-          <w:rFonts w:ascii="Calibri" w:hAnsi="Calibri"/>
-        </w:rPr>
-      </w:pPr>
-      <w:r>
-        <w:rPr>
-          <w:rFonts w:cs="Arial" w:asciiTheme="minorHAnsi" w:hAnsiTheme="minorHAnsi"/>
-          <w:sz w:val="24"/>
-          <w:szCs w:val="24"/>
-          <w:lang w:val="ru-RU"/>
-        </w:rPr>
-        <w:t>-</w:t>
+        <w:rPr/>
+      </w:pPr>
+      <w:r>
+        <w:rPr>
+          <w:rFonts w:cs="Arial" w:asciiTheme="minorHAnsi" w:hAnsiTheme="minorHAnsi"/>
+          <w:sz w:val="24"/>
+          <w:szCs w:val="24"/>
+          <w:lang w:val="ru-RU"/>
+        </w:rPr>
+        <w:t>//не придумал подходящее по смыслу для моей задачи</w:t>
       </w:r>
     </w:p>
     <w:p>
@@ -928,9 +1338,7 @@
         </w:numPr>
         <w:spacing w:lineRule="auto" w:line="240"/>
         <w:ind w:left="1800" w:hanging="0"/>
-        <w:rPr>
-          <w:rFonts w:ascii="Liberation Serif" w:hAnsi="Liberation Serif"/>
-        </w:rPr>
+        <w:rPr/>
       </w:pPr>
       <w:r>
         <w:rPr>
@@ -940,6 +1348,91 @@
           <w:lang w:val="ru-RU"/>
         </w:rPr>
         <w:t>GROUP BY brand;</w:t>
+      </w:r>
+    </w:p>
+    <w:p>
+      <w:pPr>
+        <w:pStyle w:val="ListParagraph"/>
+        <w:numPr>
+          <w:ilvl w:val="0"/>
+          <w:numId w:val="0"/>
+        </w:numPr>
+        <w:spacing w:lineRule="auto" w:line="240"/>
+        <w:ind w:left="1800" w:hanging="0"/>
+        <w:rPr>
+          <w:rFonts w:cs="Arial" w:asciiTheme="minorHAnsi" w:hAnsiTheme="minorHAnsi"/>
+          <w:sz w:val="24"/>
+          <w:szCs w:val="24"/>
+          <w:lang w:val="ru-RU"/>
+        </w:rPr>
+      </w:pPr>
+      <w:r>
+        <w:rPr/>
+      </w:r>
+    </w:p>
+    <w:p>
+      <w:pPr>
+        <w:pStyle w:val="ListParagraph"/>
+        <w:numPr>
+          <w:ilvl w:val="0"/>
+          <w:numId w:val="0"/>
+        </w:numPr>
+        <w:spacing w:lineRule="auto" w:line="240"/>
+        <w:ind w:left="1800" w:hanging="0"/>
+        <w:rPr>
+          <w:rFonts w:cs="Arial" w:asciiTheme="minorHAnsi" w:hAnsiTheme="minorHAnsi"/>
+          <w:sz w:val="24"/>
+          <w:szCs w:val="24"/>
+          <w:lang w:val="ru-RU"/>
+        </w:rPr>
+      </w:pPr>
+      <w:r>
+        <w:rPr/>
+        <w:drawing>
+          <wp:anchor behindDoc="0" distT="0" distB="0" distL="0" distR="0" simplePos="0" locked="0" layoutInCell="1" allowOverlap="1" relativeHeight="7">
+            <wp:simplePos x="0" y="0"/>
+            <wp:positionH relativeFrom="column">
+              <wp:align>center</wp:align>
+            </wp:positionH>
+            <wp:positionV relativeFrom="paragraph">
+              <wp:posOffset>635</wp:posOffset>
+            </wp:positionV>
+            <wp:extent cx="4977130" cy="2495550"/>
+            <wp:effectExtent l="0" t="0" r="0" b="0"/>
+            <wp:wrapTopAndBottom/>
+            <wp:docPr id="6" name="Изображение6" descr=""/>
+            <wp:cNvGraphicFramePr>
+              <a:graphicFrameLocks xmlns:a="http://schemas.openxmlformats.org/drawingml/2006/main" noChangeAspect="1"/>
+            </wp:cNvGraphicFramePr>
+            <a:graphic xmlns:a="http://schemas.openxmlformats.org/drawingml/2006/main">
+              <a:graphicData uri="http://schemas.openxmlformats.org/drawingml/2006/picture">
+                <pic:pic xmlns:pic="http://schemas.openxmlformats.org/drawingml/2006/picture">
+                  <pic:nvPicPr>
+                    <pic:cNvPr id="6" name="Изображение6" descr=""/>
+                    <pic:cNvPicPr>
+                      <a:picLocks noChangeAspect="1" noChangeArrowheads="1"/>
+                    </pic:cNvPicPr>
+                  </pic:nvPicPr>
+                  <pic:blipFill>
+                    <a:blip r:embed="rId7"/>
+                    <a:stretch>
+                      <a:fillRect/>
+                    </a:stretch>
+                  </pic:blipFill>
+                  <pic:spPr bwMode="auto">
+                    <a:xfrm>
+                      <a:off x="0" y="0"/>
+                      <a:ext cx="4977130" cy="2495550"/>
+                    </a:xfrm>
+                    <a:prstGeom prst="rect">
+                      <a:avLst/>
+                    </a:prstGeom>
+                  </pic:spPr>
+                </pic:pic>
+              </a:graphicData>
+            </a:graphic>
+          </wp:anchor>
+        </w:drawing>
       </w:r>
     </w:p>
     <w:p>
@@ -1114,6 +1607,91 @@
         <w:spacing w:lineRule="auto" w:line="240"/>
         <w:ind w:left="1800" w:hanging="0"/>
         <w:rPr>
+          <w:rFonts w:cs="Arial" w:asciiTheme="minorHAnsi" w:hAnsiTheme="minorHAnsi"/>
+          <w:sz w:val="24"/>
+          <w:szCs w:val="24"/>
+          <w:lang w:val="ru-RU"/>
+        </w:rPr>
+      </w:pPr>
+      <w:r>
+        <w:rPr/>
+      </w:r>
+    </w:p>
+    <w:p>
+      <w:pPr>
+        <w:pStyle w:val="ListParagraph"/>
+        <w:numPr>
+          <w:ilvl w:val="0"/>
+          <w:numId w:val="0"/>
+        </w:numPr>
+        <w:spacing w:lineRule="auto" w:line="240"/>
+        <w:ind w:left="1800" w:hanging="0"/>
+        <w:rPr>
+          <w:rFonts w:cs="Arial" w:asciiTheme="minorHAnsi" w:hAnsiTheme="minorHAnsi"/>
+          <w:sz w:val="24"/>
+          <w:szCs w:val="24"/>
+          <w:lang w:val="ru-RU"/>
+        </w:rPr>
+      </w:pPr>
+      <w:r>
+        <w:rPr/>
+        <w:drawing>
+          <wp:anchor behindDoc="0" distT="0" distB="0" distL="0" distR="0" simplePos="0" locked="0" layoutInCell="1" allowOverlap="1" relativeHeight="8">
+            <wp:simplePos x="0" y="0"/>
+            <wp:positionH relativeFrom="column">
+              <wp:align>center</wp:align>
+            </wp:positionH>
+            <wp:positionV relativeFrom="paragraph">
+              <wp:posOffset>635</wp:posOffset>
+            </wp:positionV>
+            <wp:extent cx="4977130" cy="2560320"/>
+            <wp:effectExtent l="0" t="0" r="0" b="0"/>
+            <wp:wrapTopAndBottom/>
+            <wp:docPr id="7" name="Изображение7" descr=""/>
+            <wp:cNvGraphicFramePr>
+              <a:graphicFrameLocks xmlns:a="http://schemas.openxmlformats.org/drawingml/2006/main" noChangeAspect="1"/>
+            </wp:cNvGraphicFramePr>
+            <a:graphic xmlns:a="http://schemas.openxmlformats.org/drawingml/2006/main">
+              <a:graphicData uri="http://schemas.openxmlformats.org/drawingml/2006/picture">
+                <pic:pic xmlns:pic="http://schemas.openxmlformats.org/drawingml/2006/picture">
+                  <pic:nvPicPr>
+                    <pic:cNvPr id="7" name="Изображение7" descr=""/>
+                    <pic:cNvPicPr>
+                      <a:picLocks noChangeAspect="1" noChangeArrowheads="1"/>
+                    </pic:cNvPicPr>
+                  </pic:nvPicPr>
+                  <pic:blipFill>
+                    <a:blip r:embed="rId8"/>
+                    <a:stretch>
+                      <a:fillRect/>
+                    </a:stretch>
+                  </pic:blipFill>
+                  <pic:spPr bwMode="auto">
+                    <a:xfrm>
+                      <a:off x="0" y="0"/>
+                      <a:ext cx="4977130" cy="2560320"/>
+                    </a:xfrm>
+                    <a:prstGeom prst="rect">
+                      <a:avLst/>
+                    </a:prstGeom>
+                  </pic:spPr>
+                </pic:pic>
+              </a:graphicData>
+            </a:graphic>
+          </wp:anchor>
+        </w:drawing>
+      </w:r>
+    </w:p>
+    <w:p>
+      <w:pPr>
+        <w:pStyle w:val="ListParagraph"/>
+        <w:numPr>
+          <w:ilvl w:val="0"/>
+          <w:numId w:val="0"/>
+        </w:numPr>
+        <w:spacing w:lineRule="auto" w:line="240"/>
+        <w:ind w:left="1800" w:hanging="0"/>
+        <w:rPr>
           <w:rFonts w:ascii="Liberation Serif" w:hAnsi="Liberation Serif" w:cs="Arial"/>
           <w:sz w:val="24"/>
           <w:szCs w:val="24"/>
@@ -1121,7 +1699,12 @@
         </w:rPr>
       </w:pPr>
       <w:r>
-        <w:rPr/>
+        <w:rPr>
+          <w:rFonts w:cs="Arial"/>
+          <w:sz w:val="24"/>
+          <w:szCs w:val="24"/>
+          <w:lang w:val="ru-RU"/>
+        </w:rPr>
       </w:r>
     </w:p>
     <w:p>
@@ -1228,7 +1811,12 @@
         </w:rPr>
       </w:pPr>
       <w:r>
-        <w:rPr/>
+        <w:rPr>
+          <w:rFonts w:cs="Arial" w:asciiTheme="minorHAnsi" w:hAnsiTheme="minorHAnsi"/>
+          <w:sz w:val="24"/>
+          <w:szCs w:val="24"/>
+          <w:lang w:val="ru-RU"/>
+        </w:rPr>
       </w:r>
     </w:p>
     <w:p>
@@ -1371,6 +1959,96 @@
       <w:pPr>
         <w:pStyle w:val="ListParagraph"/>
         <w:numPr>
+          <w:ilvl w:val="0"/>
+          <w:numId w:val="0"/>
+        </w:numPr>
+        <w:spacing w:lineRule="auto" w:line="240"/>
+        <w:ind w:left="1800" w:hanging="0"/>
+        <w:rPr>
+          <w:rFonts w:cs="Arial" w:asciiTheme="minorHAnsi" w:hAnsiTheme="minorHAnsi"/>
+          <w:sz w:val="24"/>
+          <w:szCs w:val="24"/>
+          <w:lang w:val="ru-RU"/>
+        </w:rPr>
+      </w:pPr>
+      <w:r>
+        <w:rPr/>
+        <w:drawing>
+          <wp:anchor behindDoc="0" distT="0" distB="0" distL="0" distR="0" simplePos="0" locked="0" layoutInCell="1" allowOverlap="1" relativeHeight="9">
+            <wp:simplePos x="0" y="0"/>
+            <wp:positionH relativeFrom="column">
+              <wp:align>center</wp:align>
+            </wp:positionH>
+            <wp:positionV relativeFrom="paragraph">
+              <wp:posOffset>635</wp:posOffset>
+            </wp:positionV>
+            <wp:extent cx="4977130" cy="5130800"/>
+            <wp:effectExtent l="0" t="0" r="0" b="0"/>
+            <wp:wrapTopAndBottom/>
+            <wp:docPr id="8" name="Изображение8" descr=""/>
+            <wp:cNvGraphicFramePr>
+              <a:graphicFrameLocks xmlns:a="http://schemas.openxmlformats.org/drawingml/2006/main" noChangeAspect="1"/>
+            </wp:cNvGraphicFramePr>
+            <a:graphic xmlns:a="http://schemas.openxmlformats.org/drawingml/2006/main">
+              <a:graphicData uri="http://schemas.openxmlformats.org/drawingml/2006/picture">
+                <pic:pic xmlns:pic="http://schemas.openxmlformats.org/drawingml/2006/picture">
+                  <pic:nvPicPr>
+                    <pic:cNvPr id="8" name="Изображение8" descr=""/>
+                    <pic:cNvPicPr>
+                      <a:picLocks noChangeAspect="1" noChangeArrowheads="1"/>
+                    </pic:cNvPicPr>
+                  </pic:nvPicPr>
+                  <pic:blipFill>
+                    <a:blip r:embed="rId9"/>
+                    <a:stretch>
+                      <a:fillRect/>
+                    </a:stretch>
+                  </pic:blipFill>
+                  <pic:spPr bwMode="auto">
+                    <a:xfrm>
+                      <a:off x="0" y="0"/>
+                      <a:ext cx="4977130" cy="5130800"/>
+                    </a:xfrm>
+                    <a:prstGeom prst="rect">
+                      <a:avLst/>
+                    </a:prstGeom>
+                  </pic:spPr>
+                </pic:pic>
+              </a:graphicData>
+            </a:graphic>
+          </wp:anchor>
+        </w:drawing>
+      </w:r>
+    </w:p>
+    <w:p>
+      <w:pPr>
+        <w:pStyle w:val="ListParagraph"/>
+        <w:numPr>
+          <w:ilvl w:val="0"/>
+          <w:numId w:val="0"/>
+        </w:numPr>
+        <w:spacing w:lineRule="auto" w:line="240"/>
+        <w:ind w:left="1800" w:hanging="0"/>
+        <w:rPr>
+          <w:rFonts w:cs="Arial" w:asciiTheme="minorHAnsi" w:hAnsiTheme="minorHAnsi"/>
+          <w:sz w:val="24"/>
+          <w:szCs w:val="24"/>
+          <w:lang w:val="ru-RU"/>
+        </w:rPr>
+      </w:pPr>
+      <w:r>
+        <w:rPr>
+          <w:rFonts w:cs="Arial" w:asciiTheme="minorHAnsi" w:hAnsiTheme="minorHAnsi"/>
+          <w:sz w:val="24"/>
+          <w:szCs w:val="24"/>
+          <w:lang w:val="ru-RU"/>
+        </w:rPr>
+      </w:r>
+    </w:p>
+    <w:p>
+      <w:pPr>
+        <w:pStyle w:val="ListParagraph"/>
+        <w:numPr>
           <w:ilvl w:val="1"/>
           <w:numId w:val="1"/>
         </w:numPr>
@@ -1404,7 +2082,12 @@
         </w:rPr>
       </w:pPr>
       <w:r>
-        <w:rPr/>
+        <w:rPr>
+          <w:rFonts w:cs="Arial" w:asciiTheme="minorHAnsi" w:hAnsiTheme="minorHAnsi"/>
+          <w:sz w:val="24"/>
+          <w:szCs w:val="24"/>
+          <w:lang w:val="ru-RU"/>
+        </w:rPr>
       </w:r>
     </w:p>
     <w:p>
@@ -1520,6 +2203,91 @@
           <w:lang w:val="ru-RU"/>
         </w:rPr>
         <w:t>);</w:t>
+      </w:r>
+    </w:p>
+    <w:p>
+      <w:pPr>
+        <w:pStyle w:val="ListParagraph"/>
+        <w:numPr>
+          <w:ilvl w:val="0"/>
+          <w:numId w:val="0"/>
+        </w:numPr>
+        <w:spacing w:lineRule="auto" w:line="240"/>
+        <w:ind w:left="1800" w:hanging="0"/>
+        <w:rPr>
+          <w:rFonts w:cs="Arial" w:asciiTheme="minorHAnsi" w:hAnsiTheme="minorHAnsi"/>
+          <w:sz w:val="24"/>
+          <w:szCs w:val="24"/>
+          <w:lang w:val="ru-RU"/>
+        </w:rPr>
+      </w:pPr>
+      <w:r>
+        <w:rPr/>
+      </w:r>
+    </w:p>
+    <w:p>
+      <w:pPr>
+        <w:pStyle w:val="ListParagraph"/>
+        <w:numPr>
+          <w:ilvl w:val="0"/>
+          <w:numId w:val="0"/>
+        </w:numPr>
+        <w:spacing w:lineRule="auto" w:line="240"/>
+        <w:ind w:left="1800" w:hanging="0"/>
+        <w:rPr>
+          <w:rFonts w:cs="Arial" w:asciiTheme="minorHAnsi" w:hAnsiTheme="minorHAnsi"/>
+          <w:sz w:val="24"/>
+          <w:szCs w:val="24"/>
+          <w:lang w:val="ru-RU"/>
+        </w:rPr>
+      </w:pPr>
+      <w:r>
+        <w:rPr/>
+        <w:drawing>
+          <wp:anchor behindDoc="0" distT="0" distB="0" distL="0" distR="0" simplePos="0" locked="0" layoutInCell="1" allowOverlap="1" relativeHeight="10">
+            <wp:simplePos x="0" y="0"/>
+            <wp:positionH relativeFrom="column">
+              <wp:align>center</wp:align>
+            </wp:positionH>
+            <wp:positionV relativeFrom="paragraph">
+              <wp:posOffset>635</wp:posOffset>
+            </wp:positionV>
+            <wp:extent cx="4924425" cy="4524375"/>
+            <wp:effectExtent l="0" t="0" r="0" b="0"/>
+            <wp:wrapSquare wrapText="largest"/>
+            <wp:docPr id="9" name="Изображение9" descr=""/>
+            <wp:cNvGraphicFramePr>
+              <a:graphicFrameLocks xmlns:a="http://schemas.openxmlformats.org/drawingml/2006/main" noChangeAspect="1"/>
+            </wp:cNvGraphicFramePr>
+            <a:graphic xmlns:a="http://schemas.openxmlformats.org/drawingml/2006/main">
+              <a:graphicData uri="http://schemas.openxmlformats.org/drawingml/2006/picture">
+                <pic:pic xmlns:pic="http://schemas.openxmlformats.org/drawingml/2006/picture">
+                  <pic:nvPicPr>
+                    <pic:cNvPr id="9" name="Изображение9" descr=""/>
+                    <pic:cNvPicPr>
+                      <a:picLocks noChangeAspect="1" noChangeArrowheads="1"/>
+                    </pic:cNvPicPr>
+                  </pic:nvPicPr>
+                  <pic:blipFill>
+                    <a:blip r:embed="rId10"/>
+                    <a:stretch>
+                      <a:fillRect/>
+                    </a:stretch>
+                  </pic:blipFill>
+                  <pic:spPr bwMode="auto">
+                    <a:xfrm>
+                      <a:off x="0" y="0"/>
+                      <a:ext cx="4924425" cy="4524375"/>
+                    </a:xfrm>
+                    <a:prstGeom prst="rect">
+                      <a:avLst/>
+                    </a:prstGeom>
+                  </pic:spPr>
+                </pic:pic>
+              </a:graphicData>
+            </a:graphic>
+          </wp:anchor>
+        </w:drawing>
       </w:r>
     </w:p>
     <w:p>
@@ -1795,6 +2563,7 @@
     <w:rPrDefault>
       <w:rPr>
         <w:rFonts w:ascii="Liberation Serif" w:hAnsi="Liberation Serif" w:eastAsia="Noto Sans CJK SC Regular" w:cs="FreeSans"/>
+        <w:sz w:val="20"/>
         <w:szCs w:val="24"/>
         <w:lang w:val="ru-RU" w:eastAsia="zh-CN" w:bidi="hi-IN"/>
       </w:rPr>

</xml_diff>